<commit_message>
Ajuste nos diagramas e prototipos do fornecedor
</commit_message>
<xml_diff>
--- a/4.3 Caso de Uso - UC-45 Cadastrar natureza financeira.docx
+++ b/4.3 Caso de Uso - UC-45 Cadastrar natureza financeira.docx
@@ -105,7 +105,6 @@
                 <w:color w:val="808080" w:themeColor="background1" w:themeShade="80"/>
               </w:rPr>
             </w:pPr>
-            <w:bookmarkStart w:id="0" w:name="_GoBack"/>
           </w:p>
           <w:p>
             <w:pPr>
@@ -176,7 +175,6 @@
           </w:p>
         </w:tc>
       </w:tr>
-      <w:bookmarkEnd w:id="0"/>
       <w:tr>
         <w:trPr>
           <w:gridAfter w:val="1"/>
@@ -2013,8 +2011,8 @@
                   <v:path o:extrusionok="f" gradientshapeok="t" o:connecttype="rect"/>
                   <o:lock v:ext="edit" aspectratio="t"/>
                 </v:shapetype>
-                <v:shape id="_x0000_i1025" type="#_x0000_t75" style="width:453.75pt;height:515.25pt">
-                  <v:imagedata r:id="rId7" o:title="cadastroNaturezaFin"/>
+                <v:shape id="_x0000_i1025" type="#_x0000_t75" style="width:453pt;height:377.25pt">
+                  <v:imagedata r:id="rId7" o:title="Cadastrar_natureza_financeira_Diagrama"/>
                 </v:shape>
               </w:pict>
             </w:r>
@@ -2189,6 +2187,7 @@
                 <w:color w:val="808080" w:themeColor="background1" w:themeShade="80"/>
               </w:rPr>
             </w:pPr>
+            <w:bookmarkStart w:id="0" w:name="_GoBack"/>
             <w:r>
               <w:rPr>
                 <w:rFonts w:ascii="Arial" w:hAnsi="Arial" w:cs="Arial"/>
@@ -2198,55 +2197,13 @@
                 <w:color w:val="808080" w:themeColor="background1" w:themeShade="80"/>
                 <w:lang w:eastAsia="pt-BR"/>
               </w:rPr>
-              <w:drawing>
-                <wp:inline distT="0" distB="0" distL="0" distR="0">
-                  <wp:extent cx="5753100" cy="3495675"/>
-                  <wp:effectExtent l="0" t="0" r="0" b="0"/>
-                  <wp:docPr id="1" name="Imagem 1" descr="C:\Users\Lucas\AppData\Local\Microsoft\Windows\INetCache\Content.Word\Cadastrar natureza financeira.png"/>
-                  <wp:cNvGraphicFramePr>
-                    <a:graphicFrameLocks xmlns:a="http://schemas.openxmlformats.org/drawingml/2006/main" noChangeAspect="1"/>
-                  </wp:cNvGraphicFramePr>
-                  <a:graphic xmlns:a="http://schemas.openxmlformats.org/drawingml/2006/main">
-                    <a:graphicData uri="http://schemas.openxmlformats.org/drawingml/2006/picture">
-                      <pic:pic xmlns:pic="http://schemas.openxmlformats.org/drawingml/2006/picture">
-                        <pic:nvPicPr>
-                          <pic:cNvPr id="0" name="Picture 10" descr="C:\Users\Lucas\AppData\Local\Microsoft\Windows\INetCache\Content.Word\Cadastrar natureza financeira.png"/>
-                          <pic:cNvPicPr>
-                            <a:picLocks noChangeAspect="1" noChangeArrowheads="1"/>
-                          </pic:cNvPicPr>
-                        </pic:nvPicPr>
-                        <pic:blipFill>
-                          <a:blip r:embed="rId8" cstate="print">
-                            <a:extLst>
-                              <a:ext uri="{28A0092B-C50C-407E-A947-70E740481C1C}">
-                                <a14:useLocalDpi xmlns:a14="http://schemas.microsoft.com/office/drawing/2010/main" val="0"/>
-                              </a:ext>
-                            </a:extLst>
-                          </a:blip>
-                          <a:srcRect/>
-                          <a:stretch>
-                            <a:fillRect/>
-                          </a:stretch>
-                        </pic:blipFill>
-                        <pic:spPr bwMode="auto">
-                          <a:xfrm>
-                            <a:off x="0" y="0"/>
-                            <a:ext cx="5753100" cy="3495675"/>
-                          </a:xfrm>
-                          <a:prstGeom prst="rect">
-                            <a:avLst/>
-                          </a:prstGeom>
-                          <a:noFill/>
-                          <a:ln>
-                            <a:noFill/>
-                          </a:ln>
-                        </pic:spPr>
-                      </pic:pic>
-                    </a:graphicData>
-                  </a:graphic>
-                </wp:inline>
-              </w:drawing>
-            </w:r>
+              <w:pict>
+                <v:shape id="_x0000_i1026" type="#_x0000_t75" style="width:453pt;height:377.25pt">
+                  <v:imagedata r:id="rId7" o:title="Cadastrar_natureza_financeira_Diagrama"/>
+                </v:shape>
+              </w:pict>
+            </w:r>
+            <w:bookmarkEnd w:id="0"/>
           </w:p>
           <w:p>
             <w:pPr>
@@ -2280,8 +2237,8 @@
     </w:p>
     <w:p/>
     <w:sectPr>
-      <w:headerReference w:type="default" r:id="rId9"/>
-      <w:footerReference w:type="default" r:id="rId10"/>
+      <w:headerReference w:type="default" r:id="rId8"/>
+      <w:footerReference w:type="default" r:id="rId9"/>
       <w:pgSz w:w="11906" w:h="16838"/>
       <w:pgMar w:top="1134" w:right="1134" w:bottom="1134" w:left="1701" w:header="709" w:footer="709" w:gutter="0"/>
       <w:cols w:space="708"/>

</xml_diff>

<commit_message>
Adequação dos casos de uso ao padrão com os novos cenários alternativos
</commit_message>
<xml_diff>
--- a/4.3 Caso de Uso - UC-45 Cadastrar natureza financeira.docx
+++ b/4.3 Caso de Uso - UC-45 Cadastrar natureza financeira.docx
@@ -346,6 +346,11 @@
           <w:p>
             <w:pPr>
               <w:pStyle w:val="Cabealho"/>
+              <w:numPr>
+                <w:ilvl w:val="0"/>
+                <w:numId w:val="15"/>
+              </w:numPr>
+              <w:ind w:left="360"/>
               <w:rPr>
                 <w:rFonts w:ascii="Tahoma" w:hAnsi="Tahoma" w:cs="Tahoma"/>
                 <w:color w:val="000000" w:themeColor="text1"/>
@@ -613,6 +618,15 @@
               </w:rPr>
               <w:t>.</w:t>
             </w:r>
+            <w:r>
+              <w:rPr>
+                <w:rFonts w:ascii="Tahoma" w:hAnsi="Tahoma" w:cs="Tahoma"/>
+                <w:color w:val="000000" w:themeColor="text1"/>
+                <w:sz w:val="20"/>
+                <w:szCs w:val="20"/>
+              </w:rPr>
+              <w:t xml:space="preserve"> [2.1]</w:t>
+            </w:r>
           </w:p>
           <w:p>
             <w:pPr>
@@ -664,7 +678,7 @@
                 <w:sz w:val="20"/>
                 <w:szCs w:val="20"/>
               </w:rPr>
-              <w:t>mpos: código, descrição e tipo</w:t>
+              <w:t>mpos solicitados</w:t>
             </w:r>
             <w:r>
               <w:rPr>
@@ -779,7 +793,7 @@
                 <w:sz w:val="20"/>
                 <w:szCs w:val="20"/>
               </w:rPr>
-              <w:t xml:space="preserve"> [5.1],</w:t>
+              <w:t xml:space="preserve"> [5.1] e</w:t>
             </w:r>
             <w:r>
               <w:rPr>
@@ -789,15 +803,6 @@
                 <w:szCs w:val="20"/>
               </w:rPr>
               <w:t xml:space="preserve"> [5.2]</w:t>
-            </w:r>
-            <w:r>
-              <w:rPr>
-                <w:rFonts w:ascii="Tahoma" w:hAnsi="Tahoma" w:cs="Tahoma"/>
-                <w:color w:val="000000" w:themeColor="text1"/>
-                <w:sz w:val="20"/>
-                <w:szCs w:val="20"/>
-              </w:rPr>
-              <w:t xml:space="preserve"> e [5.3]</w:t>
             </w:r>
           </w:p>
           <w:p>
@@ -834,6 +839,15 @@
               </w:rPr>
               <w:t>.</w:t>
             </w:r>
+            <w:r>
+              <w:rPr>
+                <w:rFonts w:ascii="Tahoma" w:hAnsi="Tahoma" w:cs="Tahoma"/>
+                <w:color w:val="000000" w:themeColor="text1"/>
+                <w:sz w:val="20"/>
+                <w:szCs w:val="20"/>
+              </w:rPr>
+              <w:t xml:space="preserve"> [6.1]</w:t>
+            </w:r>
           </w:p>
           <w:p>
             <w:pPr>
@@ -858,7 +872,25 @@
                 <w:sz w:val="20"/>
                 <w:szCs w:val="20"/>
               </w:rPr>
-              <w:t>Sistema exibe uma mensagem avisando que o cadastro foi realizado com sucesso</w:t>
+              <w:t xml:space="preserve">Sistema exibe uma mensagem </w:t>
+            </w:r>
+            <w:r>
+              <w:rPr>
+                <w:rFonts w:ascii="Tahoma" w:hAnsi="Tahoma" w:cs="Tahoma"/>
+                <w:color w:val="000000" w:themeColor="text1"/>
+                <w:sz w:val="20"/>
+                <w:szCs w:val="20"/>
+              </w:rPr>
+              <w:t>informando</w:t>
+            </w:r>
+            <w:r>
+              <w:rPr>
+                <w:rFonts w:ascii="Tahoma" w:hAnsi="Tahoma" w:cs="Tahoma"/>
+                <w:color w:val="000000" w:themeColor="text1"/>
+                <w:sz w:val="20"/>
+                <w:szCs w:val="20"/>
+              </w:rPr>
+              <w:t xml:space="preserve"> que o cadastro foi realizado com sucesso</w:t>
             </w:r>
             <w:r>
               <w:rPr>
@@ -997,6 +1029,124 @@
                 <w:szCs w:val="20"/>
                 <w:u w:val="single"/>
               </w:rPr>
+              <w:t>2.</w:t>
+            </w:r>
+            <w:r>
+              <w:rPr>
+                <w:rFonts w:ascii="Tahoma" w:hAnsi="Tahoma" w:cs="Tahoma"/>
+                <w:b/>
+                <w:color w:val="000000" w:themeColor="text1"/>
+                <w:sz w:val="20"/>
+                <w:szCs w:val="20"/>
+                <w:u w:val="single"/>
+              </w:rPr>
+              <w:t xml:space="preserve">1. </w:t>
+            </w:r>
+            <w:r>
+              <w:rPr>
+                <w:rFonts w:ascii="Tahoma" w:hAnsi="Tahoma" w:cs="Tahoma"/>
+                <w:b/>
+                <w:color w:val="000000" w:themeColor="text1"/>
+                <w:sz w:val="20"/>
+                <w:szCs w:val="20"/>
+                <w:u w:val="single"/>
+              </w:rPr>
+              <w:t>Ator clica no botão cancelar</w:t>
+            </w:r>
+          </w:p>
+          <w:p>
+            <w:pPr>
+              <w:numPr>
+                <w:ilvl w:val="0"/>
+                <w:numId w:val="16"/>
+              </w:numPr>
+              <w:spacing w:after="0" w:line="240" w:lineRule="auto"/>
+              <w:jc w:val="both"/>
+              <w:rPr>
+                <w:rFonts w:ascii="Tahoma" w:hAnsi="Tahoma" w:cs="Tahoma"/>
+                <w:color w:val="000000" w:themeColor="text1"/>
+                <w:sz w:val="20"/>
+                <w:szCs w:val="20"/>
+              </w:rPr>
+            </w:pPr>
+            <w:r>
+              <w:rPr>
+                <w:rFonts w:ascii="Tahoma" w:hAnsi="Tahoma" w:cs="Tahoma"/>
+                <w:color w:val="000000" w:themeColor="text1"/>
+                <w:sz w:val="20"/>
+                <w:szCs w:val="20"/>
+              </w:rPr>
+              <w:t xml:space="preserve">Sistema </w:t>
+            </w:r>
+            <w:r>
+              <w:rPr>
+                <w:rFonts w:ascii="Tahoma" w:hAnsi="Tahoma" w:cs="Tahoma"/>
+                <w:color w:val="000000" w:themeColor="text1"/>
+                <w:sz w:val="20"/>
+                <w:szCs w:val="20"/>
+              </w:rPr>
+              <w:t>volta para a tela inicial do painel administrativo.</w:t>
+            </w:r>
+          </w:p>
+          <w:p>
+            <w:pPr>
+              <w:numPr>
+                <w:ilvl w:val="0"/>
+                <w:numId w:val="16"/>
+              </w:numPr>
+              <w:spacing w:after="0" w:line="240" w:lineRule="auto"/>
+              <w:jc w:val="both"/>
+              <w:rPr>
+                <w:rFonts w:ascii="Tahoma" w:hAnsi="Tahoma" w:cs="Tahoma"/>
+                <w:color w:val="000000" w:themeColor="text1"/>
+                <w:sz w:val="20"/>
+                <w:szCs w:val="20"/>
+              </w:rPr>
+            </w:pPr>
+            <w:r>
+              <w:rPr>
+                <w:rFonts w:ascii="Tahoma" w:hAnsi="Tahoma" w:cs="Tahoma"/>
+                <w:color w:val="000000" w:themeColor="text1"/>
+                <w:sz w:val="20"/>
+                <w:szCs w:val="20"/>
+              </w:rPr>
+              <w:t>Fim do caso de uso.</w:t>
+            </w:r>
+          </w:p>
+          <w:p>
+            <w:pPr>
+              <w:spacing w:after="0"/>
+              <w:rPr>
+                <w:rFonts w:ascii="Tahoma" w:hAnsi="Tahoma" w:cs="Tahoma"/>
+                <w:b/>
+                <w:color w:val="000000" w:themeColor="text1"/>
+                <w:sz w:val="20"/>
+                <w:szCs w:val="20"/>
+                <w:u w:val="single"/>
+              </w:rPr>
+            </w:pPr>
+          </w:p>
+          <w:p>
+            <w:pPr>
+              <w:spacing w:after="0"/>
+              <w:rPr>
+                <w:rFonts w:ascii="Tahoma" w:hAnsi="Tahoma" w:cs="Tahoma"/>
+                <w:b/>
+                <w:color w:val="000000" w:themeColor="text1"/>
+                <w:sz w:val="20"/>
+                <w:szCs w:val="20"/>
+                <w:u w:val="single"/>
+              </w:rPr>
+            </w:pPr>
+            <w:r>
+              <w:rPr>
+                <w:rFonts w:ascii="Tahoma" w:hAnsi="Tahoma" w:cs="Tahoma"/>
+                <w:b/>
+                <w:color w:val="000000" w:themeColor="text1"/>
+                <w:sz w:val="20"/>
+                <w:szCs w:val="20"/>
+                <w:u w:val="single"/>
+              </w:rPr>
               <w:t>5</w:t>
             </w:r>
             <w:r>
@@ -1401,7 +1551,7 @@
                 <w:szCs w:val="20"/>
                 <w:u w:val="single"/>
               </w:rPr>
-              <w:t>5.3</w:t>
+              <w:t>6.1</w:t>
             </w:r>
             <w:r>
               <w:rPr>
@@ -1825,8 +1975,180 @@
         </w:rPr>
       </w:pPr>
     </w:p>
+    <w:tbl>
+      <w:tblPr>
+        <w:tblW w:w="0" w:type="auto"/>
+        <w:tblInd w:w="-72" w:type="dxa"/>
+        <w:tblBorders>
+          <w:top w:val="single" w:sz="4" w:space="0" w:color="auto"/>
+          <w:left w:val="single" w:sz="4" w:space="0" w:color="auto"/>
+          <w:bottom w:val="single" w:sz="4" w:space="0" w:color="auto"/>
+          <w:right w:val="single" w:sz="4" w:space="0" w:color="auto"/>
+          <w:insideH w:val="single" w:sz="4" w:space="0" w:color="auto"/>
+          <w:insideV w:val="single" w:sz="4" w:space="0" w:color="auto"/>
+        </w:tblBorders>
+        <w:tblCellMar>
+          <w:left w:w="70" w:type="dxa"/>
+          <w:right w:w="70" w:type="dxa"/>
+        </w:tblCellMar>
+        <w:tblLook w:val="0000" w:firstRow="0" w:lastRow="0" w:firstColumn="0" w:lastColumn="0" w:noHBand="0" w:noVBand="0"/>
+      </w:tblPr>
+      <w:tblGrid>
+        <w:gridCol w:w="9283"/>
+      </w:tblGrid>
+      <w:tr>
+        <w:tc>
+          <w:tcPr>
+            <w:tcW w:w="9283" w:type="dxa"/>
+            <w:tcBorders>
+              <w:top w:val="single" w:sz="4" w:space="0" w:color="auto"/>
+              <w:left w:val="single" w:sz="4" w:space="0" w:color="auto"/>
+              <w:bottom w:val="single" w:sz="4" w:space="0" w:color="auto"/>
+              <w:right w:val="single" w:sz="4" w:space="0" w:color="auto"/>
+            </w:tcBorders>
+            <w:shd w:val="clear" w:color="auto" w:fill="BFBFBF" w:themeFill="background1" w:themeFillShade="BF"/>
+          </w:tcPr>
+          <w:p>
+            <w:pPr>
+              <w:pStyle w:val="Cabealho"/>
+              <w:rPr>
+                <w:rFonts w:ascii="Arial" w:hAnsi="Arial" w:cs="Arial"/>
+                <w:b/>
+                <w:bCs/>
+              </w:rPr>
+            </w:pPr>
+            <w:r>
+              <w:rPr>
+                <w:rFonts w:ascii="Arial" w:hAnsi="Arial" w:cs="Arial"/>
+                <w:b/>
+                <w:bCs/>
+              </w:rPr>
+              <w:lastRenderedPageBreak/>
+              <w:t xml:space="preserve">8 </w:t>
+            </w:r>
+            <w:r>
+              <w:rPr>
+                <w:rFonts w:ascii="Arial" w:hAnsi="Arial" w:cs="Arial"/>
+                <w:b/>
+                <w:bCs/>
+              </w:rPr>
+              <w:t xml:space="preserve">– </w:t>
+            </w:r>
+            <w:r>
+              <w:rPr>
+                <w:rFonts w:ascii="Arial" w:hAnsi="Arial" w:cs="Arial"/>
+                <w:b/>
+                <w:bCs/>
+              </w:rPr>
+              <w:t>PROTÓTIPOS</w:t>
+            </w:r>
+            <w:r>
+              <w:rPr>
+                <w:rFonts w:ascii="Arial" w:hAnsi="Arial" w:cs="Arial"/>
+                <w:b/>
+                <w:bCs/>
+              </w:rPr>
+              <w:t xml:space="preserve"> DE </w:t>
+            </w:r>
+            <w:r>
+              <w:rPr>
+                <w:rFonts w:ascii="Arial" w:hAnsi="Arial" w:cs="Arial"/>
+                <w:b/>
+                <w:bCs/>
+              </w:rPr>
+              <w:t>TELAS</w:t>
+            </w:r>
+          </w:p>
+        </w:tc>
+      </w:tr>
+      <w:tr>
+        <w:trPr>
+          <w:trHeight w:val="8093"/>
+        </w:trPr>
+        <w:tc>
+          <w:tcPr>
+            <w:tcW w:w="9283" w:type="dxa"/>
+            <w:tcBorders>
+              <w:top w:val="single" w:sz="4" w:space="0" w:color="auto"/>
+              <w:left w:val="single" w:sz="4" w:space="0" w:color="auto"/>
+              <w:bottom w:val="single" w:sz="4" w:space="0" w:color="auto"/>
+              <w:right w:val="single" w:sz="4" w:space="0" w:color="auto"/>
+            </w:tcBorders>
+          </w:tcPr>
+          <w:p>
+            <w:pPr>
+              <w:pStyle w:val="Cabealho"/>
+              <w:tabs>
+                <w:tab w:val="clear" w:pos="4252"/>
+                <w:tab w:val="clear" w:pos="8504"/>
+                <w:tab w:val="left" w:pos="395"/>
+              </w:tabs>
+              <w:jc w:val="both"/>
+              <w:rPr>
+                <w:rFonts w:ascii="Arial" w:hAnsi="Arial" w:cs="Arial"/>
+                <w:b/>
+                <w:bCs/>
+                <w:color w:val="808080" w:themeColor="background1" w:themeShade="80"/>
+              </w:rPr>
+            </w:pPr>
+          </w:p>
+          <w:p>
+            <w:pPr>
+              <w:pStyle w:val="Cabealho"/>
+              <w:tabs>
+                <w:tab w:val="clear" w:pos="4252"/>
+                <w:tab w:val="clear" w:pos="8504"/>
+                <w:tab w:val="left" w:pos="395"/>
+              </w:tabs>
+              <w:jc w:val="both"/>
+              <w:rPr>
+                <w:rFonts w:ascii="Arial" w:hAnsi="Arial" w:cs="Arial"/>
+                <w:b/>
+                <w:bCs/>
+                <w:color w:val="808080" w:themeColor="background1" w:themeShade="80"/>
+              </w:rPr>
+            </w:pPr>
+            <w:bookmarkStart w:id="0" w:name="_GoBack"/>
+            <w:bookmarkEnd w:id="0"/>
+            <w:r>
+              <w:rPr>
+                <w:rFonts w:ascii="Arial" w:hAnsi="Arial" w:cs="Arial"/>
+                <w:b/>
+                <w:bCs/>
+                <w:color w:val="808080" w:themeColor="background1" w:themeShade="80"/>
+              </w:rPr>
+              <w:pict>
+                <v:shapetype id="_x0000_t75" coordsize="21600,21600" o:spt="75" o:preferrelative="t" path="m@4@5l@4@11@9@11@9@5xe" filled="f" stroked="f">
+                  <v:stroke joinstyle="miter"/>
+                  <v:formulas>
+                    <v:f eqn="if lineDrawn pixelLineWidth 0"/>
+                    <v:f eqn="sum @0 1 0"/>
+                    <v:f eqn="sum 0 0 @1"/>
+                    <v:f eqn="prod @2 1 2"/>
+                    <v:f eqn="prod @3 21600 pixelWidth"/>
+                    <v:f eqn="prod @3 21600 pixelHeight"/>
+                    <v:f eqn="sum @0 0 1"/>
+                    <v:f eqn="prod @6 1 2"/>
+                    <v:f eqn="prod @7 21600 pixelWidth"/>
+                    <v:f eqn="sum @8 21600 0"/>
+                    <v:f eqn="prod @7 21600 pixelHeight"/>
+                    <v:f eqn="sum @10 21600 0"/>
+                  </v:formulas>
+                  <v:path o:extrusionok="f" gradientshapeok="t" o:connecttype="rect"/>
+                  <o:lock v:ext="edit" aspectratio="t"/>
+                </v:shapetype>
+                <v:shape id="_x0000_i1026" type="#_x0000_t75" style="width:453.75pt;height:515.25pt">
+                  <v:imagedata r:id="rId7" o:title="Cadastro_de_natureza_financeira"/>
+                </v:shape>
+              </w:pict>
+            </w:r>
+          </w:p>
+        </w:tc>
+      </w:tr>
+    </w:tbl>
     <w:p>
       <w:pPr>
+        <w:pStyle w:val="Cabealho"/>
         <w:rPr>
           <w:rFonts w:ascii="Tahoma" w:hAnsi="Tahoma" w:cs="Tahoma"/>
           <w:sz w:val="20"/>
@@ -1900,202 +2222,6 @@
                 <w:bCs/>
               </w:rPr>
               <w:lastRenderedPageBreak/>
-              <w:t xml:space="preserve">8 </w:t>
-            </w:r>
-            <w:r>
-              <w:rPr>
-                <w:rFonts w:ascii="Arial" w:hAnsi="Arial" w:cs="Arial"/>
-                <w:b/>
-                <w:bCs/>
-              </w:rPr>
-              <w:t xml:space="preserve">– </w:t>
-            </w:r>
-            <w:r>
-              <w:rPr>
-                <w:rFonts w:ascii="Arial" w:hAnsi="Arial" w:cs="Arial"/>
-                <w:b/>
-                <w:bCs/>
-              </w:rPr>
-              <w:t>PROTÓTIPOS</w:t>
-            </w:r>
-            <w:r>
-              <w:rPr>
-                <w:rFonts w:ascii="Arial" w:hAnsi="Arial" w:cs="Arial"/>
-                <w:b/>
-                <w:bCs/>
-              </w:rPr>
-              <w:t xml:space="preserve"> DE </w:t>
-            </w:r>
-            <w:r>
-              <w:rPr>
-                <w:rFonts w:ascii="Arial" w:hAnsi="Arial" w:cs="Arial"/>
-                <w:b/>
-                <w:bCs/>
-              </w:rPr>
-              <w:t>TELAS</w:t>
-            </w:r>
-          </w:p>
-        </w:tc>
-      </w:tr>
-      <w:tr>
-        <w:trPr>
-          <w:trHeight w:val="8093"/>
-        </w:trPr>
-        <w:tc>
-          <w:tcPr>
-            <w:tcW w:w="9283" w:type="dxa"/>
-            <w:tcBorders>
-              <w:top w:val="single" w:sz="4" w:space="0" w:color="auto"/>
-              <w:left w:val="single" w:sz="4" w:space="0" w:color="auto"/>
-              <w:bottom w:val="single" w:sz="4" w:space="0" w:color="auto"/>
-              <w:right w:val="single" w:sz="4" w:space="0" w:color="auto"/>
-            </w:tcBorders>
-          </w:tcPr>
-          <w:p>
-            <w:pPr>
-              <w:pStyle w:val="Cabealho"/>
-              <w:tabs>
-                <w:tab w:val="clear" w:pos="4252"/>
-                <w:tab w:val="clear" w:pos="8504"/>
-                <w:tab w:val="left" w:pos="395"/>
-              </w:tabs>
-              <w:jc w:val="both"/>
-              <w:rPr>
-                <w:rFonts w:ascii="Arial" w:hAnsi="Arial" w:cs="Arial"/>
-                <w:b/>
-                <w:bCs/>
-                <w:color w:val="808080" w:themeColor="background1" w:themeShade="80"/>
-              </w:rPr>
-            </w:pPr>
-          </w:p>
-          <w:p>
-            <w:pPr>
-              <w:pStyle w:val="Cabealho"/>
-              <w:tabs>
-                <w:tab w:val="clear" w:pos="4252"/>
-                <w:tab w:val="clear" w:pos="8504"/>
-                <w:tab w:val="left" w:pos="395"/>
-              </w:tabs>
-              <w:jc w:val="both"/>
-              <w:rPr>
-                <w:rFonts w:ascii="Arial" w:hAnsi="Arial" w:cs="Arial"/>
-                <w:b/>
-                <w:bCs/>
-                <w:color w:val="808080" w:themeColor="background1" w:themeShade="80"/>
-              </w:rPr>
-            </w:pPr>
-            <w:r>
-              <w:rPr>
-                <w:rFonts w:ascii="Arial" w:hAnsi="Arial" w:cs="Arial"/>
-                <w:b/>
-                <w:bCs/>
-                <w:color w:val="808080" w:themeColor="background1" w:themeShade="80"/>
-              </w:rPr>
-              <w:pict>
-                <v:shapetype id="_x0000_t75" coordsize="21600,21600" o:spt="75" o:preferrelative="t" path="m@4@5l@4@11@9@11@9@5xe" filled="f" stroked="f">
-                  <v:stroke joinstyle="miter"/>
-                  <v:formulas>
-                    <v:f eqn="if lineDrawn pixelLineWidth 0"/>
-                    <v:f eqn="sum @0 1 0"/>
-                    <v:f eqn="sum 0 0 @1"/>
-                    <v:f eqn="prod @2 1 2"/>
-                    <v:f eqn="prod @3 21600 pixelWidth"/>
-                    <v:f eqn="prod @3 21600 pixelHeight"/>
-                    <v:f eqn="sum @0 0 1"/>
-                    <v:f eqn="prod @6 1 2"/>
-                    <v:f eqn="prod @7 21600 pixelWidth"/>
-                    <v:f eqn="sum @8 21600 0"/>
-                    <v:f eqn="prod @7 21600 pixelHeight"/>
-                    <v:f eqn="sum @10 21600 0"/>
-                  </v:formulas>
-                  <v:path o:extrusionok="f" gradientshapeok="t" o:connecttype="rect"/>
-                  <o:lock v:ext="edit" aspectratio="t"/>
-                </v:shapetype>
-                <v:shape id="_x0000_i1025" type="#_x0000_t75" style="width:453pt;height:377.25pt">
-                  <v:imagedata r:id="rId7" o:title="Cadastrar_natureza_financeira_Diagrama"/>
-                </v:shape>
-              </w:pict>
-            </w:r>
-          </w:p>
-        </w:tc>
-      </w:tr>
-    </w:tbl>
-    <w:p>
-      <w:pPr>
-        <w:pStyle w:val="Cabealho"/>
-        <w:rPr>
-          <w:rFonts w:ascii="Tahoma" w:hAnsi="Tahoma" w:cs="Tahoma"/>
-          <w:sz w:val="20"/>
-          <w:szCs w:val="20"/>
-        </w:rPr>
-      </w:pPr>
-    </w:p>
-    <w:p>
-      <w:pPr>
-        <w:rPr>
-          <w:rFonts w:ascii="Tahoma" w:hAnsi="Tahoma" w:cs="Tahoma"/>
-          <w:sz w:val="20"/>
-          <w:szCs w:val="20"/>
-        </w:rPr>
-      </w:pPr>
-      <w:r>
-        <w:rPr>
-          <w:rFonts w:ascii="Tahoma" w:hAnsi="Tahoma" w:cs="Tahoma"/>
-          <w:sz w:val="20"/>
-          <w:szCs w:val="20"/>
-        </w:rPr>
-        <w:br w:type="page"/>
-      </w:r>
-    </w:p>
-    <w:tbl>
-      <w:tblPr>
-        <w:tblW w:w="0" w:type="auto"/>
-        <w:tblInd w:w="-72" w:type="dxa"/>
-        <w:tblBorders>
-          <w:top w:val="single" w:sz="4" w:space="0" w:color="auto"/>
-          <w:left w:val="single" w:sz="4" w:space="0" w:color="auto"/>
-          <w:bottom w:val="single" w:sz="4" w:space="0" w:color="auto"/>
-          <w:right w:val="single" w:sz="4" w:space="0" w:color="auto"/>
-          <w:insideH w:val="single" w:sz="4" w:space="0" w:color="auto"/>
-          <w:insideV w:val="single" w:sz="4" w:space="0" w:color="auto"/>
-        </w:tblBorders>
-        <w:tblCellMar>
-          <w:left w:w="70" w:type="dxa"/>
-          <w:right w:w="70" w:type="dxa"/>
-        </w:tblCellMar>
-        <w:tblLook w:val="0000" w:firstRow="0" w:lastRow="0" w:firstColumn="0" w:lastColumn="0" w:noHBand="0" w:noVBand="0"/>
-      </w:tblPr>
-      <w:tblGrid>
-        <w:gridCol w:w="9283"/>
-      </w:tblGrid>
-      <w:tr>
-        <w:tc>
-          <w:tcPr>
-            <w:tcW w:w="9283" w:type="dxa"/>
-            <w:tcBorders>
-              <w:top w:val="single" w:sz="4" w:space="0" w:color="auto"/>
-              <w:left w:val="single" w:sz="4" w:space="0" w:color="auto"/>
-              <w:bottom w:val="single" w:sz="4" w:space="0" w:color="auto"/>
-              <w:right w:val="single" w:sz="4" w:space="0" w:color="auto"/>
-            </w:tcBorders>
-            <w:shd w:val="clear" w:color="auto" w:fill="BFBFBF" w:themeFill="background1" w:themeFillShade="BF"/>
-          </w:tcPr>
-          <w:p>
-            <w:pPr>
-              <w:pStyle w:val="Cabealho"/>
-              <w:rPr>
-                <w:rFonts w:ascii="Arial" w:hAnsi="Arial" w:cs="Arial"/>
-                <w:b/>
-                <w:bCs/>
-              </w:rPr>
-            </w:pPr>
-            <w:r>
-              <w:rPr>
-                <w:rFonts w:ascii="Arial" w:hAnsi="Arial" w:cs="Arial"/>
-                <w:b/>
-                <w:bCs/>
-              </w:rPr>
-              <w:lastRenderedPageBreak/>
               <w:t xml:space="preserve">9 </w:t>
             </w:r>
             <w:r>
@@ -2187,7 +2313,6 @@
                 <w:color w:val="808080" w:themeColor="background1" w:themeShade="80"/>
               </w:rPr>
             </w:pPr>
-            <w:bookmarkStart w:id="0" w:name="_GoBack"/>
             <w:r>
               <w:rPr>
                 <w:rFonts w:ascii="Arial" w:hAnsi="Arial" w:cs="Arial"/>
@@ -2198,12 +2323,11 @@
                 <w:lang w:eastAsia="pt-BR"/>
               </w:rPr>
               <w:pict>
-                <v:shape id="_x0000_i1026" type="#_x0000_t75" style="width:453pt;height:377.25pt">
-                  <v:imagedata r:id="rId7" o:title="Cadastrar_natureza_financeira_Diagrama"/>
+                <v:shape id="_x0000_i1025" type="#_x0000_t75" style="width:453pt;height:377.25pt">
+                  <v:imagedata r:id="rId8" o:title="Cadastrar_natureza_financeira_Diagrama"/>
                 </v:shape>
               </w:pict>
             </w:r>
-            <w:bookmarkEnd w:id="0"/>
           </w:p>
           <w:p>
             <w:pPr>
@@ -2237,8 +2361,8 @@
     </w:p>
     <w:p/>
     <w:sectPr>
-      <w:headerReference w:type="default" r:id="rId8"/>
-      <w:footerReference w:type="default" r:id="rId9"/>
+      <w:headerReference w:type="default" r:id="rId9"/>
+      <w:footerReference w:type="default" r:id="rId10"/>
       <w:pgSz w:w="11906" w:h="16838"/>
       <w:pgMar w:top="1134" w:right="1134" w:bottom="1134" w:left="1701" w:header="709" w:footer="709" w:gutter="0"/>
       <w:cols w:space="708"/>

</xml_diff>

<commit_message>
Adequação dos casos de uso ao padrão com os novos cenários alternativos [Re-Commit]
</commit_message>
<xml_diff>
--- a/4.3 Caso de Uso - UC-45 Cadastrar natureza financeira.docx
+++ b/4.3 Caso de Uso - UC-45 Cadastrar natureza financeira.docx
@@ -346,6 +346,11 @@
           <w:p>
             <w:pPr>
               <w:pStyle w:val="Cabealho"/>
+              <w:numPr>
+                <w:ilvl w:val="0"/>
+                <w:numId w:val="15"/>
+              </w:numPr>
+              <w:ind w:left="360"/>
               <w:rPr>
                 <w:rFonts w:ascii="Tahoma" w:hAnsi="Tahoma" w:cs="Tahoma"/>
                 <w:color w:val="000000" w:themeColor="text1"/>
@@ -613,6 +618,15 @@
               </w:rPr>
               <w:t>.</w:t>
             </w:r>
+            <w:r>
+              <w:rPr>
+                <w:rFonts w:ascii="Tahoma" w:hAnsi="Tahoma" w:cs="Tahoma"/>
+                <w:color w:val="000000" w:themeColor="text1"/>
+                <w:sz w:val="20"/>
+                <w:szCs w:val="20"/>
+              </w:rPr>
+              <w:t xml:space="preserve"> [2.1]</w:t>
+            </w:r>
           </w:p>
           <w:p>
             <w:pPr>
@@ -664,7 +678,7 @@
                 <w:sz w:val="20"/>
                 <w:szCs w:val="20"/>
               </w:rPr>
-              <w:t>mpos: código, descrição e tipo</w:t>
+              <w:t>mpos solicitados</w:t>
             </w:r>
             <w:r>
               <w:rPr>
@@ -779,7 +793,7 @@
                 <w:sz w:val="20"/>
                 <w:szCs w:val="20"/>
               </w:rPr>
-              <w:t xml:space="preserve"> [5.1],</w:t>
+              <w:t xml:space="preserve"> [5.1] e</w:t>
             </w:r>
             <w:r>
               <w:rPr>
@@ -789,15 +803,6 @@
                 <w:szCs w:val="20"/>
               </w:rPr>
               <w:t xml:space="preserve"> [5.2]</w:t>
-            </w:r>
-            <w:r>
-              <w:rPr>
-                <w:rFonts w:ascii="Tahoma" w:hAnsi="Tahoma" w:cs="Tahoma"/>
-                <w:color w:val="000000" w:themeColor="text1"/>
-                <w:sz w:val="20"/>
-                <w:szCs w:val="20"/>
-              </w:rPr>
-              <w:t xml:space="preserve"> e [5.3]</w:t>
             </w:r>
           </w:p>
           <w:p>
@@ -834,6 +839,15 @@
               </w:rPr>
               <w:t>.</w:t>
             </w:r>
+            <w:r>
+              <w:rPr>
+                <w:rFonts w:ascii="Tahoma" w:hAnsi="Tahoma" w:cs="Tahoma"/>
+                <w:color w:val="000000" w:themeColor="text1"/>
+                <w:sz w:val="20"/>
+                <w:szCs w:val="20"/>
+              </w:rPr>
+              <w:t xml:space="preserve"> [6.1]</w:t>
+            </w:r>
           </w:p>
           <w:p>
             <w:pPr>
@@ -858,7 +872,25 @@
                 <w:sz w:val="20"/>
                 <w:szCs w:val="20"/>
               </w:rPr>
-              <w:t>Sistema exibe uma mensagem avisando que o cadastro foi realizado com sucesso</w:t>
+              <w:t xml:space="preserve">Sistema exibe uma mensagem </w:t>
+            </w:r>
+            <w:r>
+              <w:rPr>
+                <w:rFonts w:ascii="Tahoma" w:hAnsi="Tahoma" w:cs="Tahoma"/>
+                <w:color w:val="000000" w:themeColor="text1"/>
+                <w:sz w:val="20"/>
+                <w:szCs w:val="20"/>
+              </w:rPr>
+              <w:t>informando</w:t>
+            </w:r>
+            <w:r>
+              <w:rPr>
+                <w:rFonts w:ascii="Tahoma" w:hAnsi="Tahoma" w:cs="Tahoma"/>
+                <w:color w:val="000000" w:themeColor="text1"/>
+                <w:sz w:val="20"/>
+                <w:szCs w:val="20"/>
+              </w:rPr>
+              <w:t xml:space="preserve"> que o cadastro foi realizado com sucesso</w:t>
             </w:r>
             <w:r>
               <w:rPr>
@@ -997,6 +1029,124 @@
                 <w:szCs w:val="20"/>
                 <w:u w:val="single"/>
               </w:rPr>
+              <w:t>2.</w:t>
+            </w:r>
+            <w:r>
+              <w:rPr>
+                <w:rFonts w:ascii="Tahoma" w:hAnsi="Tahoma" w:cs="Tahoma"/>
+                <w:b/>
+                <w:color w:val="000000" w:themeColor="text1"/>
+                <w:sz w:val="20"/>
+                <w:szCs w:val="20"/>
+                <w:u w:val="single"/>
+              </w:rPr>
+              <w:t xml:space="preserve">1. </w:t>
+            </w:r>
+            <w:r>
+              <w:rPr>
+                <w:rFonts w:ascii="Tahoma" w:hAnsi="Tahoma" w:cs="Tahoma"/>
+                <w:b/>
+                <w:color w:val="000000" w:themeColor="text1"/>
+                <w:sz w:val="20"/>
+                <w:szCs w:val="20"/>
+                <w:u w:val="single"/>
+              </w:rPr>
+              <w:t>Ator clica no botão cancelar</w:t>
+            </w:r>
+          </w:p>
+          <w:p>
+            <w:pPr>
+              <w:numPr>
+                <w:ilvl w:val="0"/>
+                <w:numId w:val="16"/>
+              </w:numPr>
+              <w:spacing w:after="0" w:line="240" w:lineRule="auto"/>
+              <w:jc w:val="both"/>
+              <w:rPr>
+                <w:rFonts w:ascii="Tahoma" w:hAnsi="Tahoma" w:cs="Tahoma"/>
+                <w:color w:val="000000" w:themeColor="text1"/>
+                <w:sz w:val="20"/>
+                <w:szCs w:val="20"/>
+              </w:rPr>
+            </w:pPr>
+            <w:r>
+              <w:rPr>
+                <w:rFonts w:ascii="Tahoma" w:hAnsi="Tahoma" w:cs="Tahoma"/>
+                <w:color w:val="000000" w:themeColor="text1"/>
+                <w:sz w:val="20"/>
+                <w:szCs w:val="20"/>
+              </w:rPr>
+              <w:t xml:space="preserve">Sistema </w:t>
+            </w:r>
+            <w:r>
+              <w:rPr>
+                <w:rFonts w:ascii="Tahoma" w:hAnsi="Tahoma" w:cs="Tahoma"/>
+                <w:color w:val="000000" w:themeColor="text1"/>
+                <w:sz w:val="20"/>
+                <w:szCs w:val="20"/>
+              </w:rPr>
+              <w:t>volta para a tela inicial do painel administrativo.</w:t>
+            </w:r>
+          </w:p>
+          <w:p>
+            <w:pPr>
+              <w:numPr>
+                <w:ilvl w:val="0"/>
+                <w:numId w:val="16"/>
+              </w:numPr>
+              <w:spacing w:after="0" w:line="240" w:lineRule="auto"/>
+              <w:jc w:val="both"/>
+              <w:rPr>
+                <w:rFonts w:ascii="Tahoma" w:hAnsi="Tahoma" w:cs="Tahoma"/>
+                <w:color w:val="000000" w:themeColor="text1"/>
+                <w:sz w:val="20"/>
+                <w:szCs w:val="20"/>
+              </w:rPr>
+            </w:pPr>
+            <w:r>
+              <w:rPr>
+                <w:rFonts w:ascii="Tahoma" w:hAnsi="Tahoma" w:cs="Tahoma"/>
+                <w:color w:val="000000" w:themeColor="text1"/>
+                <w:sz w:val="20"/>
+                <w:szCs w:val="20"/>
+              </w:rPr>
+              <w:t>Fim do caso de uso.</w:t>
+            </w:r>
+          </w:p>
+          <w:p>
+            <w:pPr>
+              <w:spacing w:after="0"/>
+              <w:rPr>
+                <w:rFonts w:ascii="Tahoma" w:hAnsi="Tahoma" w:cs="Tahoma"/>
+                <w:b/>
+                <w:color w:val="000000" w:themeColor="text1"/>
+                <w:sz w:val="20"/>
+                <w:szCs w:val="20"/>
+                <w:u w:val="single"/>
+              </w:rPr>
+            </w:pPr>
+          </w:p>
+          <w:p>
+            <w:pPr>
+              <w:spacing w:after="0"/>
+              <w:rPr>
+                <w:rFonts w:ascii="Tahoma" w:hAnsi="Tahoma" w:cs="Tahoma"/>
+                <w:b/>
+                <w:color w:val="000000" w:themeColor="text1"/>
+                <w:sz w:val="20"/>
+                <w:szCs w:val="20"/>
+                <w:u w:val="single"/>
+              </w:rPr>
+            </w:pPr>
+            <w:r>
+              <w:rPr>
+                <w:rFonts w:ascii="Tahoma" w:hAnsi="Tahoma" w:cs="Tahoma"/>
+                <w:b/>
+                <w:color w:val="000000" w:themeColor="text1"/>
+                <w:sz w:val="20"/>
+                <w:szCs w:val="20"/>
+                <w:u w:val="single"/>
+              </w:rPr>
               <w:t>5</w:t>
             </w:r>
             <w:r>
@@ -1401,7 +1551,7 @@
                 <w:szCs w:val="20"/>
                 <w:u w:val="single"/>
               </w:rPr>
-              <w:t>5.3</w:t>
+              <w:t>6.1</w:t>
             </w:r>
             <w:r>
               <w:rPr>
@@ -1825,8 +1975,180 @@
         </w:rPr>
       </w:pPr>
     </w:p>
+    <w:tbl>
+      <w:tblPr>
+        <w:tblW w:w="0" w:type="auto"/>
+        <w:tblInd w:w="-72" w:type="dxa"/>
+        <w:tblBorders>
+          <w:top w:val="single" w:sz="4" w:space="0" w:color="auto"/>
+          <w:left w:val="single" w:sz="4" w:space="0" w:color="auto"/>
+          <w:bottom w:val="single" w:sz="4" w:space="0" w:color="auto"/>
+          <w:right w:val="single" w:sz="4" w:space="0" w:color="auto"/>
+          <w:insideH w:val="single" w:sz="4" w:space="0" w:color="auto"/>
+          <w:insideV w:val="single" w:sz="4" w:space="0" w:color="auto"/>
+        </w:tblBorders>
+        <w:tblCellMar>
+          <w:left w:w="70" w:type="dxa"/>
+          <w:right w:w="70" w:type="dxa"/>
+        </w:tblCellMar>
+        <w:tblLook w:val="0000" w:firstRow="0" w:lastRow="0" w:firstColumn="0" w:lastColumn="0" w:noHBand="0" w:noVBand="0"/>
+      </w:tblPr>
+      <w:tblGrid>
+        <w:gridCol w:w="9283"/>
+      </w:tblGrid>
+      <w:tr>
+        <w:tc>
+          <w:tcPr>
+            <w:tcW w:w="9283" w:type="dxa"/>
+            <w:tcBorders>
+              <w:top w:val="single" w:sz="4" w:space="0" w:color="auto"/>
+              <w:left w:val="single" w:sz="4" w:space="0" w:color="auto"/>
+              <w:bottom w:val="single" w:sz="4" w:space="0" w:color="auto"/>
+              <w:right w:val="single" w:sz="4" w:space="0" w:color="auto"/>
+            </w:tcBorders>
+            <w:shd w:val="clear" w:color="auto" w:fill="BFBFBF" w:themeFill="background1" w:themeFillShade="BF"/>
+          </w:tcPr>
+          <w:p>
+            <w:pPr>
+              <w:pStyle w:val="Cabealho"/>
+              <w:rPr>
+                <w:rFonts w:ascii="Arial" w:hAnsi="Arial" w:cs="Arial"/>
+                <w:b/>
+                <w:bCs/>
+              </w:rPr>
+            </w:pPr>
+            <w:r>
+              <w:rPr>
+                <w:rFonts w:ascii="Arial" w:hAnsi="Arial" w:cs="Arial"/>
+                <w:b/>
+                <w:bCs/>
+              </w:rPr>
+              <w:lastRenderedPageBreak/>
+              <w:t xml:space="preserve">8 </w:t>
+            </w:r>
+            <w:r>
+              <w:rPr>
+                <w:rFonts w:ascii="Arial" w:hAnsi="Arial" w:cs="Arial"/>
+                <w:b/>
+                <w:bCs/>
+              </w:rPr>
+              <w:t xml:space="preserve">– </w:t>
+            </w:r>
+            <w:r>
+              <w:rPr>
+                <w:rFonts w:ascii="Arial" w:hAnsi="Arial" w:cs="Arial"/>
+                <w:b/>
+                <w:bCs/>
+              </w:rPr>
+              <w:t>PROTÓTIPOS</w:t>
+            </w:r>
+            <w:r>
+              <w:rPr>
+                <w:rFonts w:ascii="Arial" w:hAnsi="Arial" w:cs="Arial"/>
+                <w:b/>
+                <w:bCs/>
+              </w:rPr>
+              <w:t xml:space="preserve"> DE </w:t>
+            </w:r>
+            <w:r>
+              <w:rPr>
+                <w:rFonts w:ascii="Arial" w:hAnsi="Arial" w:cs="Arial"/>
+                <w:b/>
+                <w:bCs/>
+              </w:rPr>
+              <w:t>TELAS</w:t>
+            </w:r>
+          </w:p>
+        </w:tc>
+      </w:tr>
+      <w:tr>
+        <w:trPr>
+          <w:trHeight w:val="8093"/>
+        </w:trPr>
+        <w:tc>
+          <w:tcPr>
+            <w:tcW w:w="9283" w:type="dxa"/>
+            <w:tcBorders>
+              <w:top w:val="single" w:sz="4" w:space="0" w:color="auto"/>
+              <w:left w:val="single" w:sz="4" w:space="0" w:color="auto"/>
+              <w:bottom w:val="single" w:sz="4" w:space="0" w:color="auto"/>
+              <w:right w:val="single" w:sz="4" w:space="0" w:color="auto"/>
+            </w:tcBorders>
+          </w:tcPr>
+          <w:p>
+            <w:pPr>
+              <w:pStyle w:val="Cabealho"/>
+              <w:tabs>
+                <w:tab w:val="clear" w:pos="4252"/>
+                <w:tab w:val="clear" w:pos="8504"/>
+                <w:tab w:val="left" w:pos="395"/>
+              </w:tabs>
+              <w:jc w:val="both"/>
+              <w:rPr>
+                <w:rFonts w:ascii="Arial" w:hAnsi="Arial" w:cs="Arial"/>
+                <w:b/>
+                <w:bCs/>
+                <w:color w:val="808080" w:themeColor="background1" w:themeShade="80"/>
+              </w:rPr>
+            </w:pPr>
+          </w:p>
+          <w:p>
+            <w:pPr>
+              <w:pStyle w:val="Cabealho"/>
+              <w:tabs>
+                <w:tab w:val="clear" w:pos="4252"/>
+                <w:tab w:val="clear" w:pos="8504"/>
+                <w:tab w:val="left" w:pos="395"/>
+              </w:tabs>
+              <w:jc w:val="both"/>
+              <w:rPr>
+                <w:rFonts w:ascii="Arial" w:hAnsi="Arial" w:cs="Arial"/>
+                <w:b/>
+                <w:bCs/>
+                <w:color w:val="808080" w:themeColor="background1" w:themeShade="80"/>
+              </w:rPr>
+            </w:pPr>
+            <w:bookmarkStart w:id="0" w:name="_GoBack"/>
+            <w:bookmarkEnd w:id="0"/>
+            <w:r>
+              <w:rPr>
+                <w:rFonts w:ascii="Arial" w:hAnsi="Arial" w:cs="Arial"/>
+                <w:b/>
+                <w:bCs/>
+                <w:color w:val="808080" w:themeColor="background1" w:themeShade="80"/>
+              </w:rPr>
+              <w:pict>
+                <v:shapetype id="_x0000_t75" coordsize="21600,21600" o:spt="75" o:preferrelative="t" path="m@4@5l@4@11@9@11@9@5xe" filled="f" stroked="f">
+                  <v:stroke joinstyle="miter"/>
+                  <v:formulas>
+                    <v:f eqn="if lineDrawn pixelLineWidth 0"/>
+                    <v:f eqn="sum @0 1 0"/>
+                    <v:f eqn="sum 0 0 @1"/>
+                    <v:f eqn="prod @2 1 2"/>
+                    <v:f eqn="prod @3 21600 pixelWidth"/>
+                    <v:f eqn="prod @3 21600 pixelHeight"/>
+                    <v:f eqn="sum @0 0 1"/>
+                    <v:f eqn="prod @6 1 2"/>
+                    <v:f eqn="prod @7 21600 pixelWidth"/>
+                    <v:f eqn="sum @8 21600 0"/>
+                    <v:f eqn="prod @7 21600 pixelHeight"/>
+                    <v:f eqn="sum @10 21600 0"/>
+                  </v:formulas>
+                  <v:path o:extrusionok="f" gradientshapeok="t" o:connecttype="rect"/>
+                  <o:lock v:ext="edit" aspectratio="t"/>
+                </v:shapetype>
+                <v:shape id="_x0000_i1026" type="#_x0000_t75" style="width:453.75pt;height:515.25pt">
+                  <v:imagedata r:id="rId7" o:title="Cadastro_de_natureza_financeira"/>
+                </v:shape>
+              </w:pict>
+            </w:r>
+          </w:p>
+        </w:tc>
+      </w:tr>
+    </w:tbl>
     <w:p>
       <w:pPr>
+        <w:pStyle w:val="Cabealho"/>
         <w:rPr>
           <w:rFonts w:ascii="Tahoma" w:hAnsi="Tahoma" w:cs="Tahoma"/>
           <w:sz w:val="20"/>
@@ -1900,202 +2222,6 @@
                 <w:bCs/>
               </w:rPr>
               <w:lastRenderedPageBreak/>
-              <w:t xml:space="preserve">8 </w:t>
-            </w:r>
-            <w:r>
-              <w:rPr>
-                <w:rFonts w:ascii="Arial" w:hAnsi="Arial" w:cs="Arial"/>
-                <w:b/>
-                <w:bCs/>
-              </w:rPr>
-              <w:t xml:space="preserve">– </w:t>
-            </w:r>
-            <w:r>
-              <w:rPr>
-                <w:rFonts w:ascii="Arial" w:hAnsi="Arial" w:cs="Arial"/>
-                <w:b/>
-                <w:bCs/>
-              </w:rPr>
-              <w:t>PROTÓTIPOS</w:t>
-            </w:r>
-            <w:r>
-              <w:rPr>
-                <w:rFonts w:ascii="Arial" w:hAnsi="Arial" w:cs="Arial"/>
-                <w:b/>
-                <w:bCs/>
-              </w:rPr>
-              <w:t xml:space="preserve"> DE </w:t>
-            </w:r>
-            <w:r>
-              <w:rPr>
-                <w:rFonts w:ascii="Arial" w:hAnsi="Arial" w:cs="Arial"/>
-                <w:b/>
-                <w:bCs/>
-              </w:rPr>
-              <w:t>TELAS</w:t>
-            </w:r>
-          </w:p>
-        </w:tc>
-      </w:tr>
-      <w:tr>
-        <w:trPr>
-          <w:trHeight w:val="8093"/>
-        </w:trPr>
-        <w:tc>
-          <w:tcPr>
-            <w:tcW w:w="9283" w:type="dxa"/>
-            <w:tcBorders>
-              <w:top w:val="single" w:sz="4" w:space="0" w:color="auto"/>
-              <w:left w:val="single" w:sz="4" w:space="0" w:color="auto"/>
-              <w:bottom w:val="single" w:sz="4" w:space="0" w:color="auto"/>
-              <w:right w:val="single" w:sz="4" w:space="0" w:color="auto"/>
-            </w:tcBorders>
-          </w:tcPr>
-          <w:p>
-            <w:pPr>
-              <w:pStyle w:val="Cabealho"/>
-              <w:tabs>
-                <w:tab w:val="clear" w:pos="4252"/>
-                <w:tab w:val="clear" w:pos="8504"/>
-                <w:tab w:val="left" w:pos="395"/>
-              </w:tabs>
-              <w:jc w:val="both"/>
-              <w:rPr>
-                <w:rFonts w:ascii="Arial" w:hAnsi="Arial" w:cs="Arial"/>
-                <w:b/>
-                <w:bCs/>
-                <w:color w:val="808080" w:themeColor="background1" w:themeShade="80"/>
-              </w:rPr>
-            </w:pPr>
-          </w:p>
-          <w:p>
-            <w:pPr>
-              <w:pStyle w:val="Cabealho"/>
-              <w:tabs>
-                <w:tab w:val="clear" w:pos="4252"/>
-                <w:tab w:val="clear" w:pos="8504"/>
-                <w:tab w:val="left" w:pos="395"/>
-              </w:tabs>
-              <w:jc w:val="both"/>
-              <w:rPr>
-                <w:rFonts w:ascii="Arial" w:hAnsi="Arial" w:cs="Arial"/>
-                <w:b/>
-                <w:bCs/>
-                <w:color w:val="808080" w:themeColor="background1" w:themeShade="80"/>
-              </w:rPr>
-            </w:pPr>
-            <w:r>
-              <w:rPr>
-                <w:rFonts w:ascii="Arial" w:hAnsi="Arial" w:cs="Arial"/>
-                <w:b/>
-                <w:bCs/>
-                <w:color w:val="808080" w:themeColor="background1" w:themeShade="80"/>
-              </w:rPr>
-              <w:pict>
-                <v:shapetype id="_x0000_t75" coordsize="21600,21600" o:spt="75" o:preferrelative="t" path="m@4@5l@4@11@9@11@9@5xe" filled="f" stroked="f">
-                  <v:stroke joinstyle="miter"/>
-                  <v:formulas>
-                    <v:f eqn="if lineDrawn pixelLineWidth 0"/>
-                    <v:f eqn="sum @0 1 0"/>
-                    <v:f eqn="sum 0 0 @1"/>
-                    <v:f eqn="prod @2 1 2"/>
-                    <v:f eqn="prod @3 21600 pixelWidth"/>
-                    <v:f eqn="prod @3 21600 pixelHeight"/>
-                    <v:f eqn="sum @0 0 1"/>
-                    <v:f eqn="prod @6 1 2"/>
-                    <v:f eqn="prod @7 21600 pixelWidth"/>
-                    <v:f eqn="sum @8 21600 0"/>
-                    <v:f eqn="prod @7 21600 pixelHeight"/>
-                    <v:f eqn="sum @10 21600 0"/>
-                  </v:formulas>
-                  <v:path o:extrusionok="f" gradientshapeok="t" o:connecttype="rect"/>
-                  <o:lock v:ext="edit" aspectratio="t"/>
-                </v:shapetype>
-                <v:shape id="_x0000_i1025" type="#_x0000_t75" style="width:453pt;height:377.25pt">
-                  <v:imagedata r:id="rId7" o:title="Cadastrar_natureza_financeira_Diagrama"/>
-                </v:shape>
-              </w:pict>
-            </w:r>
-          </w:p>
-        </w:tc>
-      </w:tr>
-    </w:tbl>
-    <w:p>
-      <w:pPr>
-        <w:pStyle w:val="Cabealho"/>
-        <w:rPr>
-          <w:rFonts w:ascii="Tahoma" w:hAnsi="Tahoma" w:cs="Tahoma"/>
-          <w:sz w:val="20"/>
-          <w:szCs w:val="20"/>
-        </w:rPr>
-      </w:pPr>
-    </w:p>
-    <w:p>
-      <w:pPr>
-        <w:rPr>
-          <w:rFonts w:ascii="Tahoma" w:hAnsi="Tahoma" w:cs="Tahoma"/>
-          <w:sz w:val="20"/>
-          <w:szCs w:val="20"/>
-        </w:rPr>
-      </w:pPr>
-      <w:r>
-        <w:rPr>
-          <w:rFonts w:ascii="Tahoma" w:hAnsi="Tahoma" w:cs="Tahoma"/>
-          <w:sz w:val="20"/>
-          <w:szCs w:val="20"/>
-        </w:rPr>
-        <w:br w:type="page"/>
-      </w:r>
-    </w:p>
-    <w:tbl>
-      <w:tblPr>
-        <w:tblW w:w="0" w:type="auto"/>
-        <w:tblInd w:w="-72" w:type="dxa"/>
-        <w:tblBorders>
-          <w:top w:val="single" w:sz="4" w:space="0" w:color="auto"/>
-          <w:left w:val="single" w:sz="4" w:space="0" w:color="auto"/>
-          <w:bottom w:val="single" w:sz="4" w:space="0" w:color="auto"/>
-          <w:right w:val="single" w:sz="4" w:space="0" w:color="auto"/>
-          <w:insideH w:val="single" w:sz="4" w:space="0" w:color="auto"/>
-          <w:insideV w:val="single" w:sz="4" w:space="0" w:color="auto"/>
-        </w:tblBorders>
-        <w:tblCellMar>
-          <w:left w:w="70" w:type="dxa"/>
-          <w:right w:w="70" w:type="dxa"/>
-        </w:tblCellMar>
-        <w:tblLook w:val="0000" w:firstRow="0" w:lastRow="0" w:firstColumn="0" w:lastColumn="0" w:noHBand="0" w:noVBand="0"/>
-      </w:tblPr>
-      <w:tblGrid>
-        <w:gridCol w:w="9283"/>
-      </w:tblGrid>
-      <w:tr>
-        <w:tc>
-          <w:tcPr>
-            <w:tcW w:w="9283" w:type="dxa"/>
-            <w:tcBorders>
-              <w:top w:val="single" w:sz="4" w:space="0" w:color="auto"/>
-              <w:left w:val="single" w:sz="4" w:space="0" w:color="auto"/>
-              <w:bottom w:val="single" w:sz="4" w:space="0" w:color="auto"/>
-              <w:right w:val="single" w:sz="4" w:space="0" w:color="auto"/>
-            </w:tcBorders>
-            <w:shd w:val="clear" w:color="auto" w:fill="BFBFBF" w:themeFill="background1" w:themeFillShade="BF"/>
-          </w:tcPr>
-          <w:p>
-            <w:pPr>
-              <w:pStyle w:val="Cabealho"/>
-              <w:rPr>
-                <w:rFonts w:ascii="Arial" w:hAnsi="Arial" w:cs="Arial"/>
-                <w:b/>
-                <w:bCs/>
-              </w:rPr>
-            </w:pPr>
-            <w:r>
-              <w:rPr>
-                <w:rFonts w:ascii="Arial" w:hAnsi="Arial" w:cs="Arial"/>
-                <w:b/>
-                <w:bCs/>
-              </w:rPr>
-              <w:lastRenderedPageBreak/>
               <w:t xml:space="preserve">9 </w:t>
             </w:r>
             <w:r>
@@ -2187,7 +2313,6 @@
                 <w:color w:val="808080" w:themeColor="background1" w:themeShade="80"/>
               </w:rPr>
             </w:pPr>
-            <w:bookmarkStart w:id="0" w:name="_GoBack"/>
             <w:r>
               <w:rPr>
                 <w:rFonts w:ascii="Arial" w:hAnsi="Arial" w:cs="Arial"/>
@@ -2198,12 +2323,11 @@
                 <w:lang w:eastAsia="pt-BR"/>
               </w:rPr>
               <w:pict>
-                <v:shape id="_x0000_i1026" type="#_x0000_t75" style="width:453pt;height:377.25pt">
-                  <v:imagedata r:id="rId7" o:title="Cadastrar_natureza_financeira_Diagrama"/>
+                <v:shape id="_x0000_i1025" type="#_x0000_t75" style="width:453pt;height:377.25pt">
+                  <v:imagedata r:id="rId8" o:title="Cadastrar_natureza_financeira_Diagrama"/>
                 </v:shape>
               </w:pict>
             </w:r>
-            <w:bookmarkEnd w:id="0"/>
           </w:p>
           <w:p>
             <w:pPr>
@@ -2237,8 +2361,8 @@
     </w:p>
     <w:p/>
     <w:sectPr>
-      <w:headerReference w:type="default" r:id="rId8"/>
-      <w:footerReference w:type="default" r:id="rId9"/>
+      <w:headerReference w:type="default" r:id="rId9"/>
+      <w:footerReference w:type="default" r:id="rId10"/>
       <w:pgSz w:w="11906" w:h="16838"/>
       <w:pgMar w:top="1134" w:right="1134" w:bottom="1134" w:left="1701" w:header="709" w:footer="709" w:gutter="0"/>
       <w:cols w:space="708"/>

</xml_diff>